<commit_message>
cambios pequeños para los prototipos
</commit_message>
<xml_diff>
--- a/Casos de Uso/CU04.- GenerarDatosEstadisticos.docx
+++ b/Casos de Uso/CU04.- GenerarDatosEstadisticos.docx
@@ -792,7 +792,13 @@
                   <w:rPr>
                     <w:lang w:val="es-ES"/>
                   </w:rPr>
-                  <w:t xml:space="preserve"> y “Cancelar”</w:t>
+                  <w:t xml:space="preserve">, </w:t>
+                </w:r>
+                <w:r>
+                  <w:rPr>
+                    <w:lang w:val="es-ES"/>
+                  </w:rPr>
+                  <w:t>“Periodo”, “Equipo” deshabilitada y “Aceptar”.</w:t>
                 </w:r>
               </w:p>
               <w:p>
@@ -810,7 +816,19 @@
                   <w:rPr>
                     <w:lang w:val="es-ES"/>
                   </w:rPr>
-                  <w:t>El jefe del centro de cómputo selecciona “Generar estadísticas de mantenimiento” (Ver FA-2.1) (Ver FA-2.2)</w:t>
+                  <w:t>El jefe del centro de cómputo selecciona “Generar estadísticas de mantenimiento</w:t>
+                </w:r>
+                <w:r>
+                  <w:rPr>
+                    <w:lang w:val="es-ES"/>
+                  </w:rPr>
+                  <w:t xml:space="preserve"> de hardware</w:t>
+                </w:r>
+                <w:r>
+                  <w:rPr>
+                    <w:lang w:val="es-ES"/>
+                  </w:rPr>
+                  <w:t>” (Ver FA-2.1) (Ver FA-2.2)</w:t>
                 </w:r>
               </w:p>
               <w:p>
@@ -828,19 +846,13 @@
                   <w:rPr>
                     <w:lang w:eastAsia="en-US"/>
                   </w:rPr>
-                  <w:t>El sistema recupera los registros de DICTAMEN en mantenimiento de la base de datos. (</w:t>
+                  <w:t xml:space="preserve">El sistema </w:t>
                 </w:r>
                 <w:r>
                   <w:rPr>
                     <w:lang w:eastAsia="en-US"/>
                   </w:rPr>
-                  <w:t xml:space="preserve">Ver </w:t>
-                </w:r>
-                <w:r>
-                  <w:rPr>
-                    <w:lang w:eastAsia="en-US"/>
-                  </w:rPr>
-                  <w:t>ExCon)</w:t>
+                  <w:t>habilita la opción “Equipo”.</w:t>
                 </w:r>
               </w:p>
               <w:p>
@@ -858,19 +870,13 @@
                   <w:rPr>
                     <w:lang w:eastAsia="en-US"/>
                   </w:rPr>
-                  <w:t xml:space="preserve">El sistema muestra la opción de </w:t>
+                  <w:t>El jefe del centro de computo selecciona</w:t>
                 </w:r>
                 <w:r>
                   <w:rPr>
                     <w:lang w:eastAsia="en-US"/>
                   </w:rPr>
-                  <w:t>filtrar</w:t>
-                </w:r>
-                <w:r>
-                  <w:rPr>
-                    <w:lang w:eastAsia="en-US"/>
-                  </w:rPr>
-                  <w:t xml:space="preserve"> estadísticas por equipo o por periodo.</w:t>
+                  <w:t xml:space="preserve"> el periodo y equipo por los cuales desea generar las estadísticas y selecciona “Aceptar”.</w:t>
                 </w:r>
               </w:p>
               <w:p>
@@ -888,7 +894,7 @@
                   <w:rPr>
                     <w:lang w:eastAsia="en-US"/>
                   </w:rPr>
-                  <w:t>El jefe del centro de computo selecciona la opción de su preferencia.</w:t>
+                  <w:t>El sistema recupera los registros de DICTAMEN en mantenimiento de la base de datos. (Ver ExCon)</w:t>
                 </w:r>
               </w:p>
               <w:p>
@@ -1151,26 +1157,44 @@
                     <w:numId w:val="13"/>
                   </w:numPr>
                   <w:rPr>
-                    <w:rFonts w:ascii="Calibri" w:eastAsia="Calibri" w:hAnsi="Calibri" w:cs="Calibri"/>
+                    <w:lang w:eastAsia="en-US"/>
                   </w:rPr>
                 </w:pPr>
                 <w:r>
                   <w:rPr>
-                    <w:rFonts w:ascii="Calibri" w:eastAsia="Calibri" w:hAnsi="Calibri" w:cs="Calibri"/>
-                  </w:rPr>
-                  <w:t>El sistema obtiene todos los registros de adquisición de HARDWARE alojados en la base de datos. (</w:t>
-                </w:r>
-                <w:r>
-                  <w:rPr>
-                    <w:rFonts w:ascii="Calibri" w:eastAsia="Calibri" w:hAnsi="Calibri" w:cs="Calibri"/>
-                  </w:rPr>
-                  <w:t xml:space="preserve">Ver </w:t>
-                </w:r>
-                <w:r>
-                  <w:rPr>
-                    <w:rFonts w:ascii="Calibri" w:eastAsia="Calibri" w:hAnsi="Calibri" w:cs="Calibri"/>
-                  </w:rPr>
-                  <w:t>ExCon)</w:t>
+                    <w:lang w:eastAsia="en-US"/>
+                  </w:rPr>
+                  <w:t xml:space="preserve">El </w:t>
+                </w:r>
+                <w:r>
+                  <w:rPr>
+                    <w:lang w:eastAsia="en-US"/>
+                  </w:rPr>
+                  <w:t>sistema habilita</w:t>
+                </w:r>
+                <w:r>
+                  <w:rPr>
+                    <w:lang w:eastAsia="en-US"/>
+                  </w:rPr>
+                  <w:t xml:space="preserve"> </w:t>
+                </w:r>
+                <w:r>
+                  <w:rPr>
+                    <w:lang w:eastAsia="en-US"/>
+                  </w:rPr>
+                  <w:t>la opción de</w:t>
+                </w:r>
+                <w:r>
+                  <w:rPr>
+                    <w:lang w:eastAsia="en-US"/>
+                  </w:rPr>
+                  <w:t xml:space="preserve"> “Equipo”</w:t>
+                </w:r>
+                <w:r>
+                  <w:rPr>
+                    <w:lang w:eastAsia="en-US"/>
+                  </w:rPr>
+                  <w:t>.</w:t>
                 </w:r>
               </w:p>
               <w:p>
@@ -1181,20 +1205,32 @@
                     <w:numId w:val="13"/>
                   </w:numPr>
                   <w:rPr>
-                    <w:rFonts w:ascii="Calibri" w:eastAsia="Calibri" w:hAnsi="Calibri" w:cs="Calibri"/>
+                    <w:lang w:eastAsia="en-US"/>
                   </w:rPr>
                 </w:pPr>
                 <w:r>
                   <w:rPr>
-                    <w:rFonts w:ascii="Calibri" w:eastAsia="Calibri" w:hAnsi="Calibri" w:cs="Calibri"/>
-                  </w:rPr>
-                  <w:t xml:space="preserve">El sistema </w:t>
-                </w:r>
-                <w:r>
-                  <w:rPr>
-                    <w:rFonts w:ascii="Calibri" w:eastAsia="Calibri" w:hAnsi="Calibri" w:cs="Calibri"/>
-                  </w:rPr>
-                  <w:t>muestra la opción de filtrar estadísticas por periodo o equipo.</w:t>
+                    <w:lang w:eastAsia="en-US"/>
+                  </w:rPr>
+                  <w:t xml:space="preserve">El jefe del centro de </w:t>
+                </w:r>
+                <w:r>
+                  <w:rPr>
+                    <w:lang w:eastAsia="en-US"/>
+                  </w:rPr>
+                  <w:t>cómputo</w:t>
+                </w:r>
+                <w:r>
+                  <w:rPr>
+                    <w:lang w:eastAsia="en-US"/>
+                  </w:rPr>
+                  <w:t xml:space="preserve"> selecciona el periodo y equipo por los cuales desea generar las estadísticas</w:t>
+                </w:r>
+                <w:r>
+                  <w:rPr>
+                    <w:lang w:eastAsia="en-US"/>
+                  </w:rPr>
+                  <w:t xml:space="preserve"> y selecciona “Aceptar”.</w:t>
                 </w:r>
               </w:p>
               <w:p>
@@ -1212,7 +1248,19 @@
                   <w:rPr>
                     <w:rFonts w:ascii="Calibri" w:eastAsia="Calibri" w:hAnsi="Calibri" w:cs="Calibri"/>
                   </w:rPr>
-                  <w:t>El jefe del centro de cómputo selecciona la opción de su preferencia.</w:t>
+                  <w:t>El sistema obtiene todos los registros de adquisición de HARDWARE alojados en la base de datos. (</w:t>
+                </w:r>
+                <w:r>
+                  <w:rPr>
+                    <w:rFonts w:ascii="Calibri" w:eastAsia="Calibri" w:hAnsi="Calibri" w:cs="Calibri"/>
+                  </w:rPr>
+                  <w:t xml:space="preserve">Ver </w:t>
+                </w:r>
+                <w:r>
+                  <w:rPr>
+                    <w:rFonts w:ascii="Calibri" w:eastAsia="Calibri" w:hAnsi="Calibri" w:cs="Calibri"/>
+                  </w:rPr>
+                  <w:t>ExCon)</w:t>
                 </w:r>
               </w:p>
               <w:p>
@@ -1322,7 +1370,7 @@
                   <w:pStyle w:val="Prrafodelista"/>
                   <w:numPr>
                     <w:ilvl w:val="0"/>
-                    <w:numId w:val="14"/>
+                    <w:numId w:val="13"/>
                   </w:numPr>
                   <w:rPr>
                     <w:rFonts w:ascii="Calibri" w:eastAsia="Calibri" w:hAnsi="Calibri" w:cs="Calibri"/>
@@ -1333,96 +1381,6 @@
                     <w:rFonts w:ascii="Calibri" w:eastAsia="Calibri" w:hAnsi="Calibri" w:cs="Calibri"/>
                   </w:rPr>
                   <w:t>El jefe del centro de cómputo selecciona “Generar estadísticas de adquisición de software”.</w:t>
-                </w:r>
-              </w:p>
-              <w:p>
-                <w:pPr>
-                  <w:pStyle w:val="Prrafodelista"/>
-                  <w:numPr>
-                    <w:ilvl w:val="0"/>
-                    <w:numId w:val="14"/>
-                  </w:numPr>
-                  <w:rPr>
-                    <w:rFonts w:ascii="Calibri" w:eastAsia="Calibri" w:hAnsi="Calibri" w:cs="Calibri"/>
-                  </w:rPr>
-                </w:pPr>
-                <w:r>
-                  <w:rPr>
-                    <w:rFonts w:ascii="Calibri" w:eastAsia="Calibri" w:hAnsi="Calibri" w:cs="Calibri"/>
-                  </w:rPr>
-                  <w:t>El sistema obtiene todos los registros de adquisición de SOFTWARE alojados en la base de datos (</w:t>
-                </w:r>
-                <w:r>
-                  <w:rPr>
-                    <w:rFonts w:ascii="Calibri" w:eastAsia="Calibri" w:hAnsi="Calibri" w:cs="Calibri"/>
-                  </w:rPr>
-                  <w:t xml:space="preserve">Ver </w:t>
-                </w:r>
-                <w:r>
-                  <w:rPr>
-                    <w:rFonts w:ascii="Calibri" w:eastAsia="Calibri" w:hAnsi="Calibri" w:cs="Calibri"/>
-                  </w:rPr>
-                  <w:t>ExCon)</w:t>
-                </w:r>
-              </w:p>
-              <w:p>
-                <w:pPr>
-                  <w:pStyle w:val="Prrafodelista"/>
-                  <w:numPr>
-                    <w:ilvl w:val="0"/>
-                    <w:numId w:val="14"/>
-                  </w:numPr>
-                  <w:rPr>
-                    <w:rFonts w:ascii="Calibri" w:eastAsia="Calibri" w:hAnsi="Calibri" w:cs="Calibri"/>
-                  </w:rPr>
-                </w:pPr>
-                <w:r>
-                  <w:rPr>
-                    <w:rFonts w:ascii="Calibri" w:eastAsia="Calibri" w:hAnsi="Calibri" w:cs="Calibri"/>
-                  </w:rPr>
-                  <w:t xml:space="preserve">El </w:t>
-                </w:r>
-                <w:r>
-                  <w:rPr>
-                    <w:rFonts w:ascii="Calibri" w:eastAsia="Calibri" w:hAnsi="Calibri" w:cs="Calibri"/>
-                  </w:rPr>
-                  <w:t>sistema muestra la opción de filtrar estadísticas por periodo o software.</w:t>
-                </w:r>
-              </w:p>
-              <w:p>
-                <w:pPr>
-                  <w:pStyle w:val="Prrafodelista"/>
-                  <w:numPr>
-                    <w:ilvl w:val="0"/>
-                    <w:numId w:val="14"/>
-                  </w:numPr>
-                  <w:rPr>
-                    <w:rFonts w:ascii="Calibri" w:eastAsia="Calibri" w:hAnsi="Calibri" w:cs="Calibri"/>
-                  </w:rPr>
-                </w:pPr>
-                <w:r>
-                  <w:rPr>
-                    <w:rFonts w:ascii="Calibri" w:eastAsia="Calibri" w:hAnsi="Calibri" w:cs="Calibri"/>
-                  </w:rPr>
-                  <w:t>El jefe del centro de cómputo selecciona la opción de su preferencia.</w:t>
-                </w:r>
-              </w:p>
-              <w:p>
-                <w:pPr>
-                  <w:pStyle w:val="Prrafodelista"/>
-                  <w:numPr>
-                    <w:ilvl w:val="0"/>
-                    <w:numId w:val="14"/>
-                  </w:numPr>
-                  <w:rPr>
-                    <w:lang w:eastAsia="en-US"/>
-                  </w:rPr>
-                </w:pPr>
-                <w:r>
-                  <w:rPr>
-                    <w:lang w:eastAsia="en-US"/>
-                  </w:rPr>
-                  <w:t>El sistema genera graficas con los datos obtenidos y crea un archivo PDF y le adjunta la gráfica obtenida.</w:t>
                 </w:r>
               </w:p>
               <w:p>
@@ -1433,28 +1391,26 @@
                     <w:numId w:val="13"/>
                   </w:numPr>
                   <w:rPr>
-                    <w:rFonts w:cs="Arial"/>
-                    <w:lang w:val="es-ES"/>
+                    <w:rFonts w:ascii="Calibri" w:eastAsia="Calibri" w:hAnsi="Calibri" w:cs="Calibri"/>
                   </w:rPr>
                 </w:pPr>
                 <w:r>
                   <w:rPr>
-                    <w:lang w:eastAsia="en-US"/>
-                  </w:rPr>
-                  <w:t xml:space="preserve">El sistema guarda el archivo en la base de datos y se manda el archivo PDF a la carpeta destinada para </w:t>
-                </w:r>
-                <w:r>
-                  <w:rPr>
-                    <w:lang w:eastAsia="en-US"/>
-                  </w:rPr>
-                  <w:lastRenderedPageBreak/>
-                  <w:t>almacenar estadísticas de adquisición de SOFTWARE</w:t>
-                </w:r>
-                <w:r>
-                  <w:rPr>
-                    <w:lang w:eastAsia="en-US"/>
-                  </w:rPr>
-                  <w:t xml:space="preserve"> (Ver ExCon).</w:t>
+                    <w:rFonts w:ascii="Calibri" w:eastAsia="Calibri" w:hAnsi="Calibri" w:cs="Calibri"/>
+                  </w:rPr>
+                  <w:t xml:space="preserve">El jefe del centro de cómputo selecciona </w:t>
+                </w:r>
+                <w:r>
+                  <w:rPr>
+                    <w:rFonts w:ascii="Calibri" w:eastAsia="Calibri" w:hAnsi="Calibri" w:cs="Calibri"/>
+                  </w:rPr>
+                  <w:t>el periodo</w:t>
+                </w:r>
+                <w:r>
+                  <w:rPr>
+                    <w:rFonts w:ascii="Calibri" w:eastAsia="Calibri" w:hAnsi="Calibri" w:cs="Calibri"/>
+                  </w:rPr>
+                  <w:t xml:space="preserve"> de su preferencia.</w:t>
                 </w:r>
               </w:p>
               <w:p>
@@ -1465,6 +1421,44 @@
                     <w:numId w:val="13"/>
                   </w:numPr>
                   <w:rPr>
+                    <w:rFonts w:ascii="Calibri" w:eastAsia="Calibri" w:hAnsi="Calibri" w:cs="Calibri"/>
+                  </w:rPr>
+                </w:pPr>
+                <w:r>
+                  <w:rPr>
+                    <w:rFonts w:ascii="Calibri" w:eastAsia="Calibri" w:hAnsi="Calibri" w:cs="Calibri"/>
+                  </w:rPr>
+                  <w:t>El sistema obtiene todos los registros de adquisición de SOFTWARE alojados en la base de datos (Ver ExCon)</w:t>
+                </w:r>
+                <w:bookmarkStart w:id="0" w:name="_GoBack"/>
+                <w:bookmarkEnd w:id="0"/>
+              </w:p>
+              <w:p>
+                <w:pPr>
+                  <w:pStyle w:val="Prrafodelista"/>
+                  <w:numPr>
+                    <w:ilvl w:val="0"/>
+                    <w:numId w:val="13"/>
+                  </w:numPr>
+                  <w:rPr>
+                    <w:lang w:eastAsia="en-US"/>
+                  </w:rPr>
+                </w:pPr>
+                <w:r>
+                  <w:rPr>
+                    <w:lang w:eastAsia="en-US"/>
+                  </w:rPr>
+                  <w:t>El sistema genera graficas con los datos obtenidos y crea un archivo PDF y le adjunta la gráfica obtenida.</w:t>
+                </w:r>
+              </w:p>
+              <w:p>
+                <w:pPr>
+                  <w:pStyle w:val="Prrafodelista"/>
+                  <w:numPr>
+                    <w:ilvl w:val="0"/>
+                    <w:numId w:val="13"/>
+                  </w:numPr>
+                  <w:rPr>
                     <w:rFonts w:cs="Arial"/>
                     <w:lang w:val="es-ES"/>
                   </w:rPr>
@@ -1473,6 +1467,32 @@
                   <w:rPr>
                     <w:lang w:eastAsia="en-US"/>
                   </w:rPr>
+                  <w:t>El sistema guarda el archivo en la base de datos y se manda el archivo PDF a la carpeta destinada para almacenar estadísticas de adquisición de SOFTWARE</w:t>
+                </w:r>
+                <w:r>
+                  <w:rPr>
+                    <w:lang w:eastAsia="en-US"/>
+                  </w:rPr>
+                  <w:t xml:space="preserve"> (Ver ExCon).</w:t>
+                </w:r>
+              </w:p>
+              <w:p>
+                <w:pPr>
+                  <w:pStyle w:val="Prrafodelista"/>
+                  <w:numPr>
+                    <w:ilvl w:val="0"/>
+                    <w:numId w:val="13"/>
+                  </w:numPr>
+                  <w:rPr>
+                    <w:rFonts w:cs="Arial"/>
+                    <w:lang w:val="es-ES"/>
+                  </w:rPr>
+                </w:pPr>
+                <w:r>
+                  <w:rPr>
+                    <w:lang w:eastAsia="en-US"/>
+                  </w:rPr>
+                  <w:lastRenderedPageBreak/>
                   <w:t>El sistema arroja mensaje de “PDF generado con éxito”</w:t>
                 </w:r>
                 <w:r>
@@ -1596,8 +1616,6 @@
                   </w:rPr>
                   <w:t>El sistema r</w:t>
                 </w:r>
-                <w:bookmarkStart w:id="0" w:name="_GoBack"/>
-                <w:bookmarkEnd w:id="0"/>
                 <w:r>
                   <w:rPr>
                     <w:rFonts w:ascii="Calibri" w:eastAsia="Calibri" w:hAnsi="Calibri" w:cs="Calibri"/>
@@ -4196,6 +4214,7 @@
     <w:rsidRoot w:val="00E227EB"/>
     <w:rsid w:val="00184978"/>
     <w:rsid w:val="00463C49"/>
+    <w:rsid w:val="0070177E"/>
     <w:rsid w:val="00A11D5E"/>
     <w:rsid w:val="00CF4D80"/>
     <w:rsid w:val="00D405DD"/>

</xml_diff>

<commit_message>
Cambios a los CU
Cambios de los casos de uso 4, 5 y 6. Hecho por Ricardo por falta de laptop.
</commit_message>
<xml_diff>
--- a/Casos de Uso/CU04.- GenerarDatosEstadisticos.docx
+++ b/Casos de Uso/CU04.- GenerarDatosEstadisticos.docx
@@ -756,7 +756,13 @@
                   <w:rPr>
                     <w:lang w:val="es-ES"/>
                   </w:rPr>
-                  <w:t>El jefe del centro de cómputo selecciona “Generar estadísticas”</w:t>
+                  <w:t xml:space="preserve">El jefe del centro de cómputo selecciona </w:t>
+                </w:r>
+                <w:r>
+                  <w:rPr>
+                    <w:lang w:val="es-ES"/>
+                  </w:rPr>
+                  <w:t>el botón de estadísticas.</w:t>
                 </w:r>
               </w:p>
               <w:p>
@@ -774,31 +780,45 @@
                   <w:rPr>
                     <w:lang w:val="es-ES"/>
                   </w:rPr>
-                  <w:t>El sistema despliega una ventana con las opciones de “Generar estadísticas de mantenimiento de hardware”, “Generar estadísticas de adquisición de hardware</w:t>
-                </w:r>
-                <w:r>
-                  <w:rPr>
-                    <w:lang w:val="es-ES"/>
-                  </w:rPr>
-                  <w:t xml:space="preserve">”, </w:t>
-                </w:r>
-                <w:r>
-                  <w:rPr>
-                    <w:lang w:val="es-ES"/>
-                  </w:rPr>
-                  <w:t>“Generar estadísticas de adquisición de software”</w:t>
-                </w:r>
-                <w:r>
-                  <w:rPr>
-                    <w:lang w:val="es-ES"/>
-                  </w:rPr>
-                  <w:t xml:space="preserve">, </w:t>
-                </w:r>
-                <w:r>
-                  <w:rPr>
-                    <w:lang w:val="es-ES"/>
-                  </w:rPr>
-                  <w:t>“Periodo”, “Equipo” deshabilitada y “Aceptar”.</w:t>
+                  <w:t>El sistema despliega una ventana</w:t>
+                </w:r>
+                <w:r>
+                  <w:rPr>
+                    <w:lang w:val="es-ES"/>
+                  </w:rPr>
+                  <w:t xml:space="preserve"> “</w:t>
+                </w:r>
+                <w:proofErr w:type="gramStart"/>
+                <w:r>
+                  <w:rPr>
+                    <w:lang w:val="es-ES"/>
+                  </w:rPr>
+                  <w:t>Frame</w:t>
+                </w:r>
+                <w:proofErr w:type="gramEnd"/>
+                <w:r>
+                  <w:rPr>
+                    <w:lang w:val="es-ES"/>
+                  </w:rPr>
+                  <w:t>_Estadisticas”</w:t>
+                </w:r>
+                <w:r>
+                  <w:rPr>
+                    <w:lang w:val="es-ES"/>
+                  </w:rPr>
+                  <w:t xml:space="preserve"> con las opciones de</w:t>
+                </w:r>
+                <w:r>
+                  <w:rPr>
+                    <w:lang w:val="es-ES"/>
+                  </w:rPr>
+                  <w:t xml:space="preserve"> “Estadísticas de mantenimiento de hardware”, “Estadísticas de adquisición de software”, “Estadísticas de adquisición de hardware” y las opciones de “Periodo” y “Equipo” deshabilitadas, además de el botón “Aceptar”</w:t>
+                </w:r>
+                <w:r>
+                  <w:rPr>
+                    <w:lang w:val="es-ES"/>
+                  </w:rPr>
+                  <w:t>.</w:t>
                 </w:r>
               </w:p>
               <w:p>
@@ -816,7 +836,19 @@
                   <w:rPr>
                     <w:lang w:val="es-ES"/>
                   </w:rPr>
-                  <w:t>El jefe del centro de cómputo selecciona “Generar estadísticas de mantenimiento</w:t>
+                  <w:t xml:space="preserve">El jefe del centro de cómputo selecciona </w:t>
+                </w:r>
+                <w:r>
+                  <w:rPr>
+                    <w:lang w:val="es-ES"/>
+                  </w:rPr>
+                  <w:t>“E</w:t>
+                </w:r>
+                <w:r>
+                  <w:rPr>
+                    <w:lang w:val="es-ES"/>
+                  </w:rPr>
+                  <w:t>stadísticas de mantenimiento</w:t>
                 </w:r>
                 <w:r>
                   <w:rPr>
@@ -1134,7 +1166,19 @@
                   <w:rPr>
                     <w:rFonts w:ascii="Calibri" w:eastAsia="Calibri" w:hAnsi="Calibri" w:cs="Calibri"/>
                   </w:rPr>
-                  <w:t xml:space="preserve"> selecciona “Generar estadísticas </w:t>
+                  <w:t xml:space="preserve"> selecciona “</w:t>
+                </w:r>
+                <w:r>
+                  <w:rPr>
+                    <w:rFonts w:ascii="Calibri" w:eastAsia="Calibri" w:hAnsi="Calibri" w:cs="Calibri"/>
+                  </w:rPr>
+                  <w:t>E</w:t>
+                </w:r>
+                <w:r>
+                  <w:rPr>
+                    <w:rFonts w:ascii="Calibri" w:eastAsia="Calibri" w:hAnsi="Calibri" w:cs="Calibri"/>
+                  </w:rPr>
+                  <w:t xml:space="preserve">stadísticas </w:t>
                 </w:r>
                 <w:r>
                   <w:rPr>
@@ -1164,37 +1208,7 @@
                   <w:rPr>
                     <w:lang w:eastAsia="en-US"/>
                   </w:rPr>
-                  <w:t xml:space="preserve">El </w:t>
-                </w:r>
-                <w:r>
-                  <w:rPr>
-                    <w:lang w:eastAsia="en-US"/>
-                  </w:rPr>
-                  <w:t>sistema habilita</w:t>
-                </w:r>
-                <w:r>
-                  <w:rPr>
-                    <w:lang w:eastAsia="en-US"/>
-                  </w:rPr>
-                  <w:t xml:space="preserve"> </w:t>
-                </w:r>
-                <w:r>
-                  <w:rPr>
-                    <w:lang w:eastAsia="en-US"/>
-                  </w:rPr>
-                  <w:t>la opción de</w:t>
-                </w:r>
-                <w:r>
-                  <w:rPr>
-                    <w:lang w:eastAsia="en-US"/>
-                  </w:rPr>
-                  <w:t xml:space="preserve"> “Equipo”</w:t>
-                </w:r>
-                <w:r>
-                  <w:rPr>
-                    <w:lang w:eastAsia="en-US"/>
-                  </w:rPr>
-                  <w:t>.</w:t>
+                  <w:t>El sistema habilita la opción de “Equipo”.</w:t>
                 </w:r>
               </w:p>
               <w:p>
@@ -1212,25 +1226,7 @@
                   <w:rPr>
                     <w:lang w:eastAsia="en-US"/>
                   </w:rPr>
-                  <w:t xml:space="preserve">El jefe del centro de </w:t>
-                </w:r>
-                <w:r>
-                  <w:rPr>
-                    <w:lang w:eastAsia="en-US"/>
-                  </w:rPr>
-                  <w:t>cómputo</w:t>
-                </w:r>
-                <w:r>
-                  <w:rPr>
-                    <w:lang w:eastAsia="en-US"/>
-                  </w:rPr>
-                  <w:t xml:space="preserve"> selecciona el periodo y equipo por los cuales desea generar las estadísticas</w:t>
-                </w:r>
-                <w:r>
-                  <w:rPr>
-                    <w:lang w:eastAsia="en-US"/>
-                  </w:rPr>
-                  <w:t xml:space="preserve"> y selecciona “Aceptar”.</w:t>
+                  <w:t>El jefe del centro de cómputo selecciona el periodo y equipo por los cuales desea generar las estadísticas y selecciona “Aceptar”.</w:t>
                 </w:r>
               </w:p>
               <w:p>
@@ -1380,7 +1376,19 @@
                   <w:rPr>
                     <w:rFonts w:ascii="Calibri" w:eastAsia="Calibri" w:hAnsi="Calibri" w:cs="Calibri"/>
                   </w:rPr>
-                  <w:t>El jefe del centro de cómputo selecciona “Generar estadísticas de adquisición de software”.</w:t>
+                  <w:t>El jefe del centro de cómputo selecciona “</w:t>
+                </w:r>
+                <w:r>
+                  <w:rPr>
+                    <w:rFonts w:ascii="Calibri" w:eastAsia="Calibri" w:hAnsi="Calibri" w:cs="Calibri"/>
+                  </w:rPr>
+                  <w:t>E</w:t>
+                </w:r>
+                <w:r>
+                  <w:rPr>
+                    <w:rFonts w:ascii="Calibri" w:eastAsia="Calibri" w:hAnsi="Calibri" w:cs="Calibri"/>
+                  </w:rPr>
+                  <w:t>stadísticas de adquisición de software”.</w:t>
                 </w:r>
               </w:p>
               <w:p>
@@ -1430,8 +1438,6 @@
                   </w:rPr>
                   <w:t>El sistema obtiene todos los registros de adquisición de SOFTWARE alojados en la base de datos (Ver ExCon)</w:t>
                 </w:r>
-                <w:bookmarkStart w:id="0" w:name="_GoBack"/>
-                <w:bookmarkEnd w:id="0"/>
               </w:p>
               <w:p>
                 <w:pPr>
@@ -2160,6 +2166,76 @@
       </w:tr>
     </w:tbl>
     <w:p/>
+    <w:p/>
+    <w:p/>
+    <w:p/>
+    <w:p/>
+    <w:p/>
+    <w:p/>
+    <w:p/>
+    <w:p>
+      <w:r>
+        <w:rPr>
+          <w:noProof/>
+        </w:rPr>
+        <w:lastRenderedPageBreak/>
+        <w:drawing>
+          <wp:inline distT="0" distB="0" distL="0" distR="0">
+            <wp:extent cx="5608955" cy="3329940"/>
+            <wp:effectExtent l="0" t="0" r="0" b="3810"/>
+            <wp:docPr id="1" name="Imagen 1"/>
+            <wp:cNvGraphicFramePr>
+              <a:graphicFrameLocks xmlns:a="http://schemas.openxmlformats.org/drawingml/2006/main" noChangeAspect="1"/>
+            </wp:cNvGraphicFramePr>
+            <a:graphic xmlns:a="http://schemas.openxmlformats.org/drawingml/2006/main">
+              <a:graphicData uri="http://schemas.openxmlformats.org/drawingml/2006/picture">
+                <pic:pic xmlns:pic="http://schemas.openxmlformats.org/drawingml/2006/picture">
+                  <pic:nvPicPr>
+                    <pic:cNvPr id="0" name="Picture 1"/>
+                    <pic:cNvPicPr>
+                      <a:picLocks noChangeAspect="1" noChangeArrowheads="1"/>
+                    </pic:cNvPicPr>
+                  </pic:nvPicPr>
+                  <pic:blipFill>
+                    <a:blip r:embed="rId5">
+                      <a:extLst>
+                        <a:ext uri="{28A0092B-C50C-407E-A947-70E740481C1C}">
+                          <a14:useLocalDpi xmlns:a14="http://schemas.microsoft.com/office/drawing/2010/main" val="0"/>
+                        </a:ext>
+                      </a:extLst>
+                    </a:blip>
+                    <a:srcRect/>
+                    <a:stretch>
+                      <a:fillRect/>
+                    </a:stretch>
+                  </pic:blipFill>
+                  <pic:spPr bwMode="auto">
+                    <a:xfrm>
+                      <a:off x="0" y="0"/>
+                      <a:ext cx="5608955" cy="3329940"/>
+                    </a:xfrm>
+                    <a:prstGeom prst="rect">
+                      <a:avLst/>
+                    </a:prstGeom>
+                    <a:noFill/>
+                    <a:ln>
+                      <a:noFill/>
+                    </a:ln>
+                  </pic:spPr>
+                </pic:pic>
+              </a:graphicData>
+            </a:graphic>
+          </wp:inline>
+        </w:drawing>
+      </w:r>
+    </w:p>
+    <w:p>
+      <w:r>
+        <w:t>FRAME_ESTIDISTICAS</w:t>
+      </w:r>
+      <w:bookmarkStart w:id="0" w:name="_GoBack"/>
+      <w:bookmarkEnd w:id="0"/>
+    </w:p>
     <w:sectPr>
       <w:pgSz w:w="12240" w:h="15840"/>
       <w:pgMar w:top="1417" w:right="1701" w:bottom="1417" w:left="1701" w:header="708" w:footer="708" w:gutter="0"/>
@@ -4215,6 +4291,7 @@
     <w:rsid w:val="00184978"/>
     <w:rsid w:val="00463C49"/>
     <w:rsid w:val="0070177E"/>
+    <w:rsid w:val="00825709"/>
     <w:rsid w:val="00A11D5E"/>
     <w:rsid w:val="00CF4D80"/>
     <w:rsid w:val="00D405DD"/>

</xml_diff>